<commit_message>
update 1 doc file
</commit_message>
<xml_diff>
--- a/Word-2013/Unit A/WD A-Borneo tour Memo.docx
+++ b/Word-2013/Unit A/WD A-Borneo tour Memo.docx
@@ -17,7 +17,9 @@
       </w:r>
       <w:r>
         <w:tab/>
-        <w:t>QST Managers</w:t>
+      </w:r>
+      <w:r>
+        <w:t>Marketing Staff</w:t>
       </w:r>
     </w:p>
     <w:p>
@@ -29,8 +31,18 @@
       </w:r>
       <w:r>
         <w:tab/>
-        <w:t>Ron Dawson</w:t>
-      </w:r>
+      </w:r>
+      <w:r>
+        <w:t>Gunardi</w:t>
+      </w:r>
+      <w:r>
+        <w:t xml:space="preserve"> </w:t>
+      </w:r>
+      <w:proofErr w:type="spellStart"/>
+      <w:r>
+        <w:t>Saputra</w:t>
+      </w:r>
+      <w:proofErr w:type="spellEnd"/>
     </w:p>
     <w:p>
       <w:r>
@@ -53,10 +65,9 @@
       </w:r>
       <w:r>
         <w:tab/>
-        <w:t>Marketing Meeting</w:t>
+        <w:t>Launch of new Borneo trekking tour</w:t>
       </w:r>
     </w:p>
-    <w:p/>
     <w:p>
       <w:r>
         <w:t>The next marketing meeting will be held on the 17</w:t>
@@ -73,29 +84,36 @@
       <w:r>
         <w:t xml:space="preserve">large </w:t>
       </w:r>
+      <w:r>
+        <w:t>conference room on the ground floor. Heading the agenda will be the launch</w:t>
+      </w:r>
+      <w:r>
+        <w:t xml:space="preserve"> of </w:t>
+      </w:r>
+      <w:r>
+        <w:t xml:space="preserve">our new Borneo Explorer Trek, a rigorous ten-day tour of the dense jungles, </w:t>
+      </w:r>
+      <w:r>
+        <w:t xml:space="preserve">mysterious </w:t>
+      </w:r>
+      <w:r>
+        <w:t xml:space="preserve">caves, and </w:t>
+      </w:r>
+      <w:r>
+        <w:t xml:space="preserve">sun-kissed beaches </w:t>
+      </w:r>
+      <w:r>
+        <w:t>of Borneo’s northern coast, scheduled for September 2017.</w:t>
+      </w:r>
+    </w:p>
+    <w:p>
+      <w:r>
+        <w:t>A preliminary draft of the tour brochure is attached. Bring your creative ideas to depart in launching this exciting new tour to the meeti</w:t>
+      </w:r>
       <w:bookmarkStart w:id="0" w:name="_GoBack"/>
       <w:bookmarkEnd w:id="0"/>
       <w:r>
-        <w:t>conference room on the ground floor. Heading the agenda will be the launch</w:t>
-      </w:r>
-      <w:r>
-        <w:t xml:space="preserve"> of </w:t>
-      </w:r>
-      <w:r>
-        <w:t>our new Borneo Explorer Trek, a rigorous ten-day tour of the dense jungles, deep caves, and remote villages of Borneo’s northern coast, scheduled for September 2017.</w:t>
-      </w:r>
-    </w:p>
-    <w:p>
-      <w:r>
-        <w:t xml:space="preserve">Kai </w:t>
-      </w:r>
-      <w:proofErr w:type="spellStart"/>
-      <w:r>
-        <w:t>Haketa</w:t>
-      </w:r>
-      <w:proofErr w:type="spellEnd"/>
-      <w:r>
-        <w:t xml:space="preserve"> is in Kuching hammering out the details. A preliminary draft of the tour brochure is attached. Bring your creative ideas to depart in launching this exciting new tour to the meeting.</w:t>
+        <w:t>ng.</w:t>
       </w:r>
     </w:p>
     <w:sectPr>

</xml_diff>